<commit_message>
Finished writeup and added numbers for the GUI sliders
</commit_message>
<xml_diff>
--- a/adamjoyce-terrain-genesis-writeup.docx
+++ b/adamjoyce-terrain-genesis-writeup.docx
@@ -5,7 +5,6 @@
     <w:p>
       <w:pPr>
         <w:spacing w:after="0"/>
-        <w:jc w:val="center"/>
         <w:rPr>
           <w:b/>
           <w:sz w:val="28"/>
@@ -13,23 +12,89 @@
           <w:lang w:val="en-US"/>
         </w:rPr>
       </w:pPr>
-    </w:p>
-    <w:p>
-      <w:pPr>
-        <w:spacing w:after="0"/>
-        <w:jc w:val="center"/>
+      <w:r>
         <w:rPr>
           <w:b/>
           <w:sz w:val="28"/>
           <w:szCs w:val="28"/>
           <w:lang w:val="en-US"/>
         </w:rPr>
-      </w:pPr>
-    </w:p>
-    <w:p>
-      <w:pPr>
-        <w:spacing w:after="0"/>
-        <w:jc w:val="center"/>
+        <w:t>Mesh Terrain Genesis using Noise – Adam Joyce</w:t>
+      </w:r>
+    </w:p>
+    <w:p>
+      <w:pPr>
+        <w:spacing w:after="0"/>
+        <w:rPr>
+          <w:sz w:val="24"/>
+          <w:szCs w:val="24"/>
+          <w:lang w:val="en-US"/>
+        </w:rPr>
+      </w:pPr>
+    </w:p>
+    <w:p>
+      <w:pPr>
+        <w:spacing w:after="0"/>
+        <w:rPr>
+          <w:sz w:val="24"/>
+          <w:szCs w:val="24"/>
+          <w:lang w:val="en-US"/>
+        </w:rPr>
+      </w:pPr>
+      <w:r>
+        <w:rPr>
+          <w:sz w:val="24"/>
+          <w:szCs w:val="24"/>
+          <w:lang w:val="en-US"/>
+        </w:rPr>
+        <w:t xml:space="preserve">For this coursework I </w:t>
+      </w:r>
+      <w:r>
+        <w:rPr>
+          <w:sz w:val="24"/>
+          <w:szCs w:val="24"/>
+          <w:lang w:val="en-US"/>
+        </w:rPr>
+        <w:t>focused on generating a scalable mesh that cou</w:t>
+      </w:r>
+      <w:r>
+        <w:rPr>
+          <w:sz w:val="24"/>
+          <w:szCs w:val="24"/>
+          <w:lang w:val="en-US"/>
+        </w:rPr>
+        <w:t>ld be combined with noise generation</w:t>
+      </w:r>
+      <w:r>
+        <w:rPr>
+          <w:sz w:val="24"/>
+          <w:szCs w:val="24"/>
+          <w:lang w:val="en-US"/>
+        </w:rPr>
+        <w:t xml:space="preserve"> to create different terrains.  </w:t>
+      </w:r>
+      <w:r>
+        <w:rPr>
+          <w:sz w:val="24"/>
+          <w:szCs w:val="24"/>
+          <w:lang w:val="en-US"/>
+        </w:rPr>
+        <w:t>This report will act as a guide to the code and will cover the key areas of the project.</w:t>
+      </w:r>
+    </w:p>
+    <w:p>
+      <w:pPr>
+        <w:spacing w:after="0"/>
+        <w:rPr>
+          <w:sz w:val="24"/>
+          <w:szCs w:val="24"/>
+          <w:lang w:val="en-US"/>
+        </w:rPr>
+      </w:pPr>
+    </w:p>
+    <w:p>
+      <w:pPr>
+        <w:spacing w:after="0"/>
         <w:rPr>
           <w:b/>
           <w:sz w:val="28"/>
@@ -37,533 +102,22 @@
           <w:lang w:val="en-US"/>
         </w:rPr>
       </w:pPr>
-    </w:p>
-    <w:p>
-      <w:pPr>
-        <w:spacing w:after="0"/>
-        <w:jc w:val="center"/>
+      <w:r>
         <w:rPr>
           <w:b/>
           <w:sz w:val="28"/>
           <w:szCs w:val="28"/>
           <w:lang w:val="en-US"/>
         </w:rPr>
-      </w:pPr>
-    </w:p>
-    <w:p>
-      <w:pPr>
-        <w:spacing w:after="0"/>
-        <w:jc w:val="center"/>
+        <w:t>Mesh Generation</w:t>
+      </w:r>
+      <w:r>
         <w:rPr>
           <w:b/>
           <w:sz w:val="28"/>
           <w:szCs w:val="28"/>
           <w:lang w:val="en-US"/>
         </w:rPr>
-      </w:pPr>
-    </w:p>
-    <w:p>
-      <w:pPr>
-        <w:spacing w:after="0"/>
-        <w:jc w:val="center"/>
-        <w:rPr>
-          <w:b/>
-          <w:sz w:val="28"/>
-          <w:szCs w:val="28"/>
-          <w:lang w:val="en-US"/>
-        </w:rPr>
-      </w:pPr>
-    </w:p>
-    <w:p>
-      <w:pPr>
-        <w:spacing w:after="0"/>
-        <w:jc w:val="center"/>
-        <w:rPr>
-          <w:b/>
-          <w:sz w:val="28"/>
-          <w:szCs w:val="28"/>
-          <w:lang w:val="en-US"/>
-        </w:rPr>
-      </w:pPr>
-    </w:p>
-    <w:p>
-      <w:pPr>
-        <w:spacing w:after="0"/>
-        <w:jc w:val="center"/>
-        <w:rPr>
-          <w:b/>
-          <w:sz w:val="28"/>
-          <w:szCs w:val="28"/>
-          <w:lang w:val="en-US"/>
-        </w:rPr>
-      </w:pPr>
-    </w:p>
-    <w:p>
-      <w:pPr>
-        <w:spacing w:after="0"/>
-        <w:jc w:val="center"/>
-        <w:rPr>
-          <w:b/>
-          <w:sz w:val="28"/>
-          <w:szCs w:val="28"/>
-          <w:lang w:val="en-US"/>
-        </w:rPr>
-      </w:pPr>
-    </w:p>
-    <w:p>
-      <w:pPr>
-        <w:spacing w:after="0"/>
-        <w:jc w:val="center"/>
-        <w:rPr>
-          <w:b/>
-          <w:sz w:val="28"/>
-          <w:szCs w:val="28"/>
-          <w:lang w:val="en-US"/>
-        </w:rPr>
-      </w:pPr>
-      <w:r>
-        <w:rPr>
-          <w:b/>
-          <w:sz w:val="28"/>
-          <w:szCs w:val="28"/>
-          <w:lang w:val="en-US"/>
-        </w:rPr>
-        <w:t>Terrain Genesis</w:t>
-      </w:r>
-    </w:p>
-    <w:p>
-      <w:pPr>
-        <w:spacing w:after="0"/>
-        <w:rPr>
-          <w:b/>
-          <w:sz w:val="24"/>
-          <w:szCs w:val="24"/>
-          <w:lang w:val="en-US"/>
-        </w:rPr>
-      </w:pPr>
-    </w:p>
-    <w:p>
-      <w:pPr>
-        <w:spacing w:after="0"/>
-        <w:rPr>
-          <w:b/>
-          <w:sz w:val="28"/>
-          <w:szCs w:val="28"/>
-          <w:lang w:val="en-US"/>
-        </w:rPr>
-      </w:pPr>
-    </w:p>
-    <w:p>
-      <w:pPr>
-        <w:spacing w:after="0"/>
-        <w:rPr>
-          <w:b/>
-          <w:sz w:val="28"/>
-          <w:szCs w:val="28"/>
-          <w:lang w:val="en-US"/>
-        </w:rPr>
-      </w:pPr>
-    </w:p>
-    <w:p>
-      <w:pPr>
-        <w:spacing w:after="0"/>
-        <w:rPr>
-          <w:b/>
-          <w:sz w:val="28"/>
-          <w:szCs w:val="28"/>
-          <w:lang w:val="en-US"/>
-        </w:rPr>
-      </w:pPr>
-    </w:p>
-    <w:p>
-      <w:pPr>
-        <w:spacing w:after="0"/>
-        <w:rPr>
-          <w:b/>
-          <w:sz w:val="28"/>
-          <w:szCs w:val="28"/>
-          <w:lang w:val="en-US"/>
-        </w:rPr>
-      </w:pPr>
-    </w:p>
-    <w:p>
-      <w:pPr>
-        <w:spacing w:after="0"/>
-        <w:rPr>
-          <w:b/>
-          <w:sz w:val="28"/>
-          <w:szCs w:val="28"/>
-          <w:lang w:val="en-US"/>
-        </w:rPr>
-      </w:pPr>
-    </w:p>
-    <w:p>
-      <w:pPr>
-        <w:spacing w:after="0"/>
-        <w:rPr>
-          <w:b/>
-          <w:sz w:val="28"/>
-          <w:szCs w:val="28"/>
-          <w:lang w:val="en-US"/>
-        </w:rPr>
-      </w:pPr>
-    </w:p>
-    <w:p>
-      <w:pPr>
-        <w:spacing w:after="0"/>
-        <w:rPr>
-          <w:b/>
-          <w:sz w:val="28"/>
-          <w:szCs w:val="28"/>
-          <w:lang w:val="en-US"/>
-        </w:rPr>
-      </w:pPr>
-    </w:p>
-    <w:p>
-      <w:pPr>
-        <w:spacing w:after="0"/>
-        <w:rPr>
-          <w:b/>
-          <w:sz w:val="28"/>
-          <w:szCs w:val="28"/>
-          <w:lang w:val="en-US"/>
-        </w:rPr>
-      </w:pPr>
-    </w:p>
-    <w:p>
-      <w:pPr>
-        <w:spacing w:after="0"/>
-        <w:rPr>
-          <w:b/>
-          <w:sz w:val="28"/>
-          <w:szCs w:val="28"/>
-          <w:lang w:val="en-US"/>
-        </w:rPr>
-      </w:pPr>
-    </w:p>
-    <w:p>
-      <w:pPr>
-        <w:spacing w:after="0"/>
-        <w:rPr>
-          <w:b/>
-          <w:sz w:val="28"/>
-          <w:szCs w:val="28"/>
-          <w:lang w:val="en-US"/>
-        </w:rPr>
-      </w:pPr>
-    </w:p>
-    <w:p>
-      <w:pPr>
-        <w:spacing w:after="0"/>
-        <w:rPr>
-          <w:b/>
-          <w:sz w:val="28"/>
-          <w:szCs w:val="28"/>
-          <w:lang w:val="en-US"/>
-        </w:rPr>
-      </w:pPr>
-    </w:p>
-    <w:p>
-      <w:pPr>
-        <w:spacing w:after="0"/>
-        <w:rPr>
-          <w:b/>
-          <w:sz w:val="28"/>
-          <w:szCs w:val="28"/>
-          <w:lang w:val="en-US"/>
-        </w:rPr>
-      </w:pPr>
-    </w:p>
-    <w:p>
-      <w:pPr>
-        <w:spacing w:after="0"/>
-        <w:rPr>
-          <w:b/>
-          <w:sz w:val="28"/>
-          <w:szCs w:val="28"/>
-          <w:lang w:val="en-US"/>
-        </w:rPr>
-      </w:pPr>
-    </w:p>
-    <w:p>
-      <w:pPr>
-        <w:spacing w:after="0"/>
-        <w:rPr>
-          <w:b/>
-          <w:sz w:val="28"/>
-          <w:szCs w:val="28"/>
-          <w:lang w:val="en-US"/>
-        </w:rPr>
-      </w:pPr>
-    </w:p>
-    <w:p>
-      <w:pPr>
-        <w:spacing w:after="0"/>
-        <w:rPr>
-          <w:b/>
-          <w:sz w:val="28"/>
-          <w:szCs w:val="28"/>
-          <w:lang w:val="en-US"/>
-        </w:rPr>
-      </w:pPr>
-    </w:p>
-    <w:p>
-      <w:pPr>
-        <w:spacing w:after="0"/>
-        <w:rPr>
-          <w:b/>
-          <w:sz w:val="28"/>
-          <w:szCs w:val="28"/>
-          <w:lang w:val="en-US"/>
-        </w:rPr>
-      </w:pPr>
-    </w:p>
-    <w:p>
-      <w:pPr>
-        <w:spacing w:after="0"/>
-        <w:rPr>
-          <w:b/>
-          <w:sz w:val="28"/>
-          <w:szCs w:val="28"/>
-          <w:lang w:val="en-US"/>
-        </w:rPr>
-      </w:pPr>
-    </w:p>
-    <w:p>
-      <w:pPr>
-        <w:spacing w:after="0"/>
-        <w:rPr>
-          <w:b/>
-          <w:sz w:val="28"/>
-          <w:szCs w:val="28"/>
-          <w:lang w:val="en-US"/>
-        </w:rPr>
-      </w:pPr>
-    </w:p>
-    <w:p>
-      <w:pPr>
-        <w:spacing w:after="0"/>
-        <w:rPr>
-          <w:b/>
-          <w:sz w:val="28"/>
-          <w:szCs w:val="28"/>
-          <w:lang w:val="en-US"/>
-        </w:rPr>
-      </w:pPr>
-    </w:p>
-    <w:p>
-      <w:pPr>
-        <w:spacing w:after="0"/>
-        <w:rPr>
-          <w:b/>
-          <w:sz w:val="28"/>
-          <w:szCs w:val="28"/>
-          <w:lang w:val="en-US"/>
-        </w:rPr>
-      </w:pPr>
-    </w:p>
-    <w:p>
-      <w:pPr>
-        <w:spacing w:after="0"/>
-        <w:rPr>
-          <w:b/>
-          <w:sz w:val="28"/>
-          <w:szCs w:val="28"/>
-          <w:lang w:val="en-US"/>
-        </w:rPr>
-      </w:pPr>
-    </w:p>
-    <w:p>
-      <w:pPr>
-        <w:spacing w:after="0"/>
-        <w:rPr>
-          <w:b/>
-          <w:sz w:val="28"/>
-          <w:szCs w:val="28"/>
-          <w:lang w:val="en-US"/>
-        </w:rPr>
-      </w:pPr>
-    </w:p>
-    <w:p>
-      <w:pPr>
-        <w:spacing w:after="0"/>
-        <w:rPr>
-          <w:b/>
-          <w:sz w:val="28"/>
-          <w:szCs w:val="28"/>
-          <w:lang w:val="en-US"/>
-        </w:rPr>
-      </w:pPr>
-    </w:p>
-    <w:p>
-      <w:pPr>
-        <w:spacing w:after="0"/>
-        <w:rPr>
-          <w:b/>
-          <w:sz w:val="28"/>
-          <w:szCs w:val="28"/>
-          <w:lang w:val="en-US"/>
-        </w:rPr>
-      </w:pPr>
-    </w:p>
-    <w:p>
-      <w:pPr>
-        <w:spacing w:after="0"/>
-        <w:rPr>
-          <w:b/>
-          <w:sz w:val="28"/>
-          <w:szCs w:val="28"/>
-          <w:lang w:val="en-US"/>
-        </w:rPr>
-      </w:pPr>
-    </w:p>
-    <w:p>
-      <w:pPr>
-        <w:spacing w:after="0"/>
-        <w:rPr>
-          <w:b/>
-          <w:sz w:val="28"/>
-          <w:szCs w:val="28"/>
-          <w:lang w:val="en-US"/>
-        </w:rPr>
-      </w:pPr>
-    </w:p>
-    <w:p>
-      <w:pPr>
-        <w:rPr>
-          <w:b/>
-          <w:sz w:val="28"/>
-          <w:szCs w:val="28"/>
-          <w:lang w:val="en-US"/>
-        </w:rPr>
-      </w:pPr>
-      <w:r>
-        <w:rPr>
-          <w:b/>
-          <w:sz w:val="28"/>
-          <w:szCs w:val="28"/>
-          <w:lang w:val="en-US"/>
-        </w:rPr>
-        <w:br w:type="page"/>
-      </w:r>
-    </w:p>
-    <w:p>
-      <w:pPr>
-        <w:spacing w:after="0"/>
-        <w:rPr>
-          <w:b/>
-          <w:sz w:val="28"/>
-          <w:szCs w:val="28"/>
-          <w:lang w:val="en-US"/>
-        </w:rPr>
-      </w:pPr>
-      <w:r>
-        <w:rPr>
-          <w:b/>
-          <w:sz w:val="28"/>
-          <w:szCs w:val="28"/>
-          <w:lang w:val="en-US"/>
-        </w:rPr>
-        <w:lastRenderedPageBreak/>
-        <w:t>Introduction</w:t>
-      </w:r>
-    </w:p>
-    <w:p>
-      <w:pPr>
-        <w:spacing w:after="0"/>
-        <w:rPr>
-          <w:sz w:val="24"/>
-          <w:szCs w:val="24"/>
-          <w:lang w:val="en-US"/>
-        </w:rPr>
-      </w:pPr>
-    </w:p>
-    <w:p>
-      <w:pPr>
-        <w:spacing w:after="0"/>
-        <w:rPr>
-          <w:sz w:val="24"/>
-          <w:szCs w:val="24"/>
-          <w:lang w:val="en-US"/>
-        </w:rPr>
-      </w:pPr>
-      <w:r>
-        <w:rPr>
-          <w:sz w:val="24"/>
-          <w:szCs w:val="24"/>
-          <w:lang w:val="en-US"/>
-        </w:rPr>
-        <w:t xml:space="preserve">For this coursework I </w:t>
-      </w:r>
-      <w:r>
-        <w:rPr>
-          <w:sz w:val="24"/>
-          <w:szCs w:val="24"/>
-          <w:lang w:val="en-US"/>
-        </w:rPr>
-        <w:t>focused on generating a scalable mesh that cou</w:t>
-      </w:r>
-      <w:r>
-        <w:rPr>
-          <w:sz w:val="24"/>
-          <w:szCs w:val="24"/>
-          <w:lang w:val="en-US"/>
-        </w:rPr>
-        <w:t>ld be combined with noise generation</w:t>
-      </w:r>
-      <w:r>
-        <w:rPr>
-          <w:sz w:val="24"/>
-          <w:szCs w:val="24"/>
-          <w:lang w:val="en-US"/>
-        </w:rPr>
-        <w:t xml:space="preserve"> to create different terrains.  </w:t>
-      </w:r>
-      <w:r>
-        <w:rPr>
-          <w:sz w:val="24"/>
-          <w:szCs w:val="24"/>
-          <w:lang w:val="en-US"/>
-        </w:rPr>
-        <w:t>This report will act as a guide to the code and will cover the key areas of the project.</w:t>
-      </w:r>
-    </w:p>
-    <w:p>
-      <w:pPr>
-        <w:spacing w:after="0"/>
-        <w:rPr>
-          <w:sz w:val="24"/>
-          <w:szCs w:val="24"/>
-          <w:lang w:val="en-US"/>
-        </w:rPr>
-      </w:pPr>
-    </w:p>
-    <w:p>
-      <w:pPr>
-        <w:spacing w:after="0"/>
-        <w:rPr>
-          <w:b/>
-          <w:sz w:val="28"/>
-          <w:szCs w:val="28"/>
-          <w:lang w:val="en-US"/>
-        </w:rPr>
-      </w:pPr>
-      <w:r>
-        <w:rPr>
-          <w:b/>
-          <w:sz w:val="28"/>
-          <w:szCs w:val="28"/>
-          <w:lang w:val="en-US"/>
-        </w:rPr>
-        <w:t>Mesh Generation</w:t>
-      </w:r>
-      <w:r>
-        <w:rPr>
-          <w:b/>
-          <w:sz w:val="28"/>
-          <w:szCs w:val="28"/>
-          <w:lang w:val="en-US"/>
-        </w:rPr>
         <w:t xml:space="preserve"> – SurfaceGenerator.cs – CreateMeshGrid()</w:t>
       </w:r>
     </w:p>
@@ -665,7 +219,23 @@
           <w:szCs w:val="24"/>
           <w:lang w:val="en-US"/>
         </w:rPr>
-        <w:t xml:space="preserve"> as I went on to colour each quad corresponding to their noise value and thus height.</w:t>
+        <w:t xml:space="preserve"> as I went on to colour </w:t>
+      </w:r>
+      <w:r>
+        <w:rPr>
+          <w:sz w:val="24"/>
+          <w:szCs w:val="24"/>
+          <w:lang w:val="en-US"/>
+        </w:rPr>
+        <w:t>the quads based on</w:t>
+      </w:r>
+      <w:r>
+        <w:rPr>
+          <w:sz w:val="24"/>
+          <w:szCs w:val="24"/>
+          <w:lang w:val="en-US"/>
+        </w:rPr>
+        <w:t xml:space="preserve"> their noise value and thus height.</w:t>
       </w:r>
     </w:p>
     <w:p>
@@ -710,7 +280,7 @@
                     <pic:cNvPicPr/>
                   </pic:nvPicPr>
                   <pic:blipFill>
-                    <a:blip r:embed="rId5">
+                    <a:blip r:embed="rId7">
                       <a:extLst>
                         <a:ext uri="{28A0092B-C50C-407E-A947-70E740481C1C}">
                           <a14:useLocalDpi xmlns:a14="http://schemas.microsoft.com/office/drawing/2010/main" val="0"/>
@@ -770,15 +340,39 @@
           <w:szCs w:val="24"/>
           <w:lang w:val="en-US"/>
         </w:rPr>
-        <w:t>All of these arrays are assigned</w:t>
-      </w:r>
-      <w:r>
-        <w:rPr>
-          <w:sz w:val="24"/>
-          <w:szCs w:val="24"/>
-          <w:lang w:val="en-US"/>
-        </w:rPr>
-        <w:t xml:space="preserve"> to the mesh</w:t>
+        <w:t>T</w:t>
+      </w:r>
+      <w:r>
+        <w:rPr>
+          <w:sz w:val="24"/>
+          <w:szCs w:val="24"/>
+          <w:lang w:val="en-US"/>
+        </w:rPr>
+        <w:t>hese arrays are assigned</w:t>
+      </w:r>
+      <w:r>
+        <w:rPr>
+          <w:sz w:val="24"/>
+          <w:szCs w:val="24"/>
+          <w:lang w:val="en-US"/>
+        </w:rPr>
+        <w:t xml:space="preserve"> to the </w:t>
+      </w:r>
+      <w:r>
+        <w:rPr>
+          <w:sz w:val="24"/>
+          <w:szCs w:val="24"/>
+          <w:lang w:val="en-US"/>
+        </w:rPr>
+        <w:t xml:space="preserve">scene’s </w:t>
+      </w:r>
+      <w:r>
+        <w:rPr>
+          <w:sz w:val="24"/>
+          <w:szCs w:val="24"/>
+          <w:lang w:val="en-US"/>
+        </w:rPr>
+        <w:t>mesh</w:t>
       </w:r>
       <w:r>
         <w:rPr>
@@ -835,7 +429,7 @@
                     <pic:cNvPicPr/>
                   </pic:nvPicPr>
                   <pic:blipFill>
-                    <a:blip r:embed="rId6">
+                    <a:blip r:embed="rId8">
                       <a:extLst>
                         <a:ext uri="{28A0092B-C50C-407E-A947-70E740481C1C}">
                           <a14:useLocalDpi xmlns:a14="http://schemas.microsoft.com/office/drawing/2010/main" val="0"/>
@@ -926,7 +520,6 @@
     </w:p>
     <w:p>
       <w:pPr>
-        <w:spacing w:after="0"/>
         <w:rPr>
           <w:b/>
           <w:sz w:val="28"/>
@@ -934,24 +527,34 @@
           <w:lang w:val="en-US"/>
         </w:rPr>
       </w:pPr>
-    </w:p>
-    <w:p>
-      <w:pPr>
-        <w:spacing w:after="0"/>
+      <w:r>
         <w:rPr>
           <w:b/>
           <w:sz w:val="28"/>
           <w:szCs w:val="28"/>
           <w:lang w:val="en-US"/>
         </w:rPr>
-      </w:pPr>
-      <w:r>
+        <w:br w:type="page"/>
+      </w:r>
+    </w:p>
+    <w:p>
+      <w:pPr>
+        <w:spacing w:after="0"/>
         <w:rPr>
           <w:b/>
           <w:sz w:val="28"/>
           <w:szCs w:val="28"/>
           <w:lang w:val="en-US"/>
         </w:rPr>
+      </w:pPr>
+      <w:r>
+        <w:rPr>
+          <w:b/>
+          <w:sz w:val="28"/>
+          <w:szCs w:val="28"/>
+          <w:lang w:val="en-US"/>
+        </w:rPr>
+        <w:lastRenderedPageBreak/>
         <w:t>Noise Generation – Noise.cs</w:t>
       </w:r>
     </w:p>
@@ -985,6 +588,15 @@
         </w:rPr>
         <w:t>Value Noise</w:t>
       </w:r>
+      <w:r>
+        <w:rPr>
+          <w:b/>
+          <w:sz w:val="26"/>
+          <w:szCs w:val="26"/>
+          <w:lang w:val="en-US"/>
+        </w:rPr>
+        <w:t xml:space="preserve"> – Value1D(), Value2D(), Value3D()</w:t>
+      </w:r>
     </w:p>
     <w:p>
       <w:pPr>
@@ -1009,7 +621,23 @@
           <w:szCs w:val="24"/>
           <w:lang w:val="en-US"/>
         </w:rPr>
-        <w:t xml:space="preserve"> method to test on the mesh.  </w:t>
+        <w:t xml:space="preserve"> method to test </w:t>
+      </w:r>
+      <w:r>
+        <w:rPr>
+          <w:sz w:val="24"/>
+          <w:szCs w:val="24"/>
+          <w:lang w:val="en-US"/>
+        </w:rPr>
+        <w:t xml:space="preserve">noise </w:t>
+      </w:r>
+      <w:r>
+        <w:rPr>
+          <w:sz w:val="24"/>
+          <w:szCs w:val="24"/>
+          <w:lang w:val="en-US"/>
+        </w:rPr>
+        <w:t xml:space="preserve">on the mesh.  </w:t>
       </w:r>
       <w:r>
         <w:rPr>
@@ -1070,7 +698,7 @@
                     <pic:cNvPicPr/>
                   </pic:nvPicPr>
                   <pic:blipFill>
-                    <a:blip r:embed="rId7">
+                    <a:blip r:embed="rId9">
                       <a:extLst>
                         <a:ext uri="{28A0092B-C50C-407E-A947-70E740481C1C}">
                           <a14:useLocalDpi xmlns:a14="http://schemas.microsoft.com/office/drawing/2010/main" val="0"/>
@@ -1130,7 +758,23 @@
           <w:szCs w:val="24"/>
           <w:lang w:val="en-US"/>
         </w:rPr>
-        <w:t>matter of expanding the code to incorporate the other axis to produce two and three dimensional value noise.</w:t>
+        <w:t xml:space="preserve">matter of expanding the code to incorporate the other </w:t>
+      </w:r>
+      <w:r>
+        <w:rPr>
+          <w:sz w:val="24"/>
+          <w:szCs w:val="24"/>
+          <w:lang w:val="en-US"/>
+        </w:rPr>
+        <w:t>axes</w:t>
+      </w:r>
+      <w:r>
+        <w:rPr>
+          <w:sz w:val="24"/>
+          <w:szCs w:val="24"/>
+          <w:lang w:val="en-US"/>
+        </w:rPr>
+        <w:t xml:space="preserve"> to produce two and three dimensional value noise.</w:t>
       </w:r>
     </w:p>
     <w:p>
@@ -1162,23 +806,48 @@
         </w:rPr>
         <w:t>Perlin Noise</w:t>
       </w:r>
-    </w:p>
-    <w:p>
-      <w:pPr>
-        <w:spacing w:after="0"/>
-        <w:rPr>
-          <w:sz w:val="24"/>
-          <w:szCs w:val="24"/>
-          <w:lang w:val="en-US"/>
-        </w:rPr>
-      </w:pPr>
-      <w:r>
-        <w:rPr>
-          <w:sz w:val="24"/>
-          <w:szCs w:val="24"/>
-          <w:lang w:val="en-US"/>
-        </w:rPr>
-        <w:t>While value noise produces adequate results, its appearance retains a blocky unnatural feel.  Because of this downside</w:t>
+      <w:r>
+        <w:rPr>
+          <w:b/>
+          <w:sz w:val="26"/>
+          <w:szCs w:val="26"/>
+          <w:lang w:val="en-US"/>
+        </w:rPr>
+        <w:t xml:space="preserve"> – Perlin1D(), Perlin2D(), Perlin3D()</w:t>
+      </w:r>
+    </w:p>
+    <w:p>
+      <w:pPr>
+        <w:spacing w:after="0"/>
+        <w:rPr>
+          <w:sz w:val="24"/>
+          <w:szCs w:val="24"/>
+          <w:lang w:val="en-US"/>
+        </w:rPr>
+      </w:pPr>
+      <w:r>
+        <w:rPr>
+          <w:sz w:val="24"/>
+          <w:szCs w:val="24"/>
+          <w:lang w:val="en-US"/>
+        </w:rPr>
+        <w:t xml:space="preserve">While value noise produces adequate results, its appearance retains a blocky unnatural </w:t>
+      </w:r>
+      <w:r>
+        <w:rPr>
+          <w:sz w:val="24"/>
+          <w:szCs w:val="24"/>
+          <w:lang w:val="en-US"/>
+        </w:rPr>
+        <w:t>structure</w:t>
+      </w:r>
+      <w:r>
+        <w:rPr>
+          <w:sz w:val="24"/>
+          <w:szCs w:val="24"/>
+          <w:lang w:val="en-US"/>
+        </w:rPr>
+        <w:t>.  Because of this downside</w:t>
       </w:r>
       <w:r>
         <w:rPr>
@@ -1553,18 +1222,30 @@
       <w:pPr>
         <w:spacing w:after="0"/>
         <w:rPr>
-          <w:sz w:val="24"/>
-          <w:szCs w:val="24"/>
-          <w:lang w:val="en-US"/>
-        </w:rPr>
-      </w:pPr>
-      <w:r>
-        <w:rPr>
           <w:b/>
           <w:sz w:val="26"/>
           <w:szCs w:val="26"/>
           <w:lang w:val="en-US"/>
         </w:rPr>
+      </w:pPr>
+    </w:p>
+    <w:p>
+      <w:pPr>
+        <w:spacing w:after="0"/>
+        <w:rPr>
+          <w:sz w:val="24"/>
+          <w:szCs w:val="24"/>
+          <w:lang w:val="en-US"/>
+        </w:rPr>
+      </w:pPr>
+      <w:r>
+        <w:rPr>
+          <w:b/>
+          <w:sz w:val="26"/>
+          <w:szCs w:val="26"/>
+          <w:lang w:val="en-US"/>
+        </w:rPr>
+        <w:lastRenderedPageBreak/>
         <w:t>Grid Definition</w:t>
       </w:r>
     </w:p>
@@ -1583,7 +1264,6 @@
           <w:szCs w:val="24"/>
           <w:lang w:val="en-US"/>
         </w:rPr>
-        <w:lastRenderedPageBreak/>
         <w:t>This step involves defining an n-dimensional grid and assigning each grid node a random gradient vector</w:t>
       </w:r>
       <w:r>
@@ -1592,7 +1272,23 @@
           <w:szCs w:val="24"/>
           <w:lang w:val="en-US"/>
         </w:rPr>
-        <w:t>.  For this project the mesh is acting as the grid.  I decided to use arrays of precomputed vectors</w:t>
+        <w:t>.  F</w:t>
+      </w:r>
+      <w:r>
+        <w:rPr>
+          <w:sz w:val="24"/>
+          <w:szCs w:val="24"/>
+          <w:lang w:val="en-US"/>
+        </w:rPr>
+        <w:t>or this project the mesh acts</w:t>
+      </w:r>
+      <w:r>
+        <w:rPr>
+          <w:sz w:val="24"/>
+          <w:szCs w:val="24"/>
+          <w:lang w:val="en-US"/>
+        </w:rPr>
+        <w:t xml:space="preserve"> as the grid.  I decided to use arrays of precomputed vectors</w:t>
       </w:r>
       <w:r>
         <w:rPr>
@@ -1645,7 +1341,7 @@
                     <pic:cNvPicPr/>
                   </pic:nvPicPr>
                   <pic:blipFill>
-                    <a:blip r:embed="rId8">
+                    <a:blip r:embed="rId10">
                       <a:extLst>
                         <a:ext uri="{28A0092B-C50C-407E-A947-70E740481C1C}">
                           <a14:useLocalDpi xmlns:a14="http://schemas.microsoft.com/office/drawing/2010/main" val="0"/>
@@ -1697,6 +1393,1468 @@
         </w:rPr>
         <w:t>I used a combination of axis-aligned and diagonal vectors to reduce any alignment influences in the resulting noise.  The diagonal vectors are normalised to ensure their magnitude is the same as the axis-aligned vectors.</w:t>
       </w:r>
+    </w:p>
+    <w:p>
+      <w:pPr>
+        <w:spacing w:after="0"/>
+        <w:rPr>
+          <w:sz w:val="24"/>
+          <w:szCs w:val="24"/>
+          <w:lang w:val="en-US"/>
+        </w:rPr>
+      </w:pPr>
+    </w:p>
+    <w:p>
+      <w:pPr>
+        <w:spacing w:after="0"/>
+        <w:rPr>
+          <w:sz w:val="24"/>
+          <w:szCs w:val="24"/>
+          <w:lang w:val="en-US"/>
+        </w:rPr>
+      </w:pPr>
+      <w:r>
+        <w:rPr>
+          <w:b/>
+          <w:sz w:val="26"/>
+          <w:szCs w:val="26"/>
+          <w:lang w:val="en-US"/>
+        </w:rPr>
+        <w:t>Dot Product</w:t>
+      </w:r>
+    </w:p>
+    <w:p>
+      <w:pPr>
+        <w:spacing w:after="0"/>
+        <w:rPr>
+          <w:sz w:val="24"/>
+          <w:szCs w:val="24"/>
+          <w:lang w:val="en-US"/>
+        </w:rPr>
+      </w:pPr>
+      <w:r>
+        <w:rPr>
+          <w:sz w:val="24"/>
+          <w:szCs w:val="24"/>
+          <w:lang w:val="en-US"/>
+        </w:rPr>
+        <w:t>The next step is to determine which grid cell the point falls in.  The relative position of the</w:t>
+      </w:r>
+      <w:r>
+        <w:rPr>
+          <w:sz w:val="24"/>
+          <w:szCs w:val="24"/>
+          <w:lang w:val="en-US"/>
+        </w:rPr>
+        <w:t xml:space="preserve"> point in the cell is calculated,</w:t>
+      </w:r>
+      <w:r>
+        <w:rPr>
+          <w:sz w:val="24"/>
+          <w:szCs w:val="24"/>
+          <w:lang w:val="en-US"/>
+        </w:rPr>
+        <w:t xml:space="preserve"> meaning distance vectors between the point and each of the cell corners can be found.  For each corner node the dot product between the gradient vector and that node’s distance vector is found, and thus the influence of each corner on the point.</w:t>
+      </w:r>
+    </w:p>
+    <w:p>
+      <w:pPr>
+        <w:spacing w:after="0"/>
+        <w:rPr>
+          <w:sz w:val="24"/>
+          <w:szCs w:val="24"/>
+          <w:lang w:val="en-US"/>
+        </w:rPr>
+      </w:pPr>
+    </w:p>
+    <w:p>
+      <w:pPr>
+        <w:spacing w:after="0"/>
+        <w:rPr>
+          <w:b/>
+          <w:sz w:val="26"/>
+          <w:szCs w:val="26"/>
+          <w:lang w:val="en-US"/>
+        </w:rPr>
+      </w:pPr>
+      <w:r>
+        <w:rPr>
+          <w:b/>
+          <w:sz w:val="26"/>
+          <w:szCs w:val="26"/>
+          <w:lang w:val="en-US"/>
+        </w:rPr>
+        <w:t>Interpolation</w:t>
+      </w:r>
+    </w:p>
+    <w:p>
+      <w:pPr>
+        <w:spacing w:after="0"/>
+        <w:rPr>
+          <w:sz w:val="24"/>
+          <w:szCs w:val="24"/>
+          <w:lang w:val="en-US"/>
+        </w:rPr>
+      </w:pPr>
+      <w:r>
+        <w:rPr>
+          <w:sz w:val="24"/>
+          <w:szCs w:val="24"/>
+          <w:lang w:val="en-US"/>
+        </w:rPr>
+        <w:t xml:space="preserve">The final step is to interpolate </w:t>
+      </w:r>
+      <w:r>
+        <w:rPr>
+          <w:sz w:val="24"/>
+          <w:szCs w:val="24"/>
+          <w:lang w:val="en-US"/>
+        </w:rPr>
+        <w:t>between the dot products of each of the node corners.  To avoid sharp transitions I run the interpolants – the x and y position of the point relative to that cell – through a smoothing function before the interpolations take place.</w:t>
+      </w:r>
+    </w:p>
+    <w:p>
+      <w:pPr>
+        <w:spacing w:after="0"/>
+        <w:rPr>
+          <w:sz w:val="24"/>
+          <w:szCs w:val="24"/>
+          <w:lang w:val="en-US"/>
+        </w:rPr>
+      </w:pPr>
+    </w:p>
+    <w:p>
+      <w:pPr>
+        <w:spacing w:after="0"/>
+        <w:rPr>
+          <w:sz w:val="24"/>
+          <w:szCs w:val="24"/>
+          <w:lang w:val="en-US"/>
+        </w:rPr>
+      </w:pPr>
+      <w:r>
+        <w:rPr>
+          <w:sz w:val="24"/>
+          <w:szCs w:val="24"/>
+          <w:lang w:val="en-US"/>
+        </w:rPr>
+        <w:t>The</w:t>
+      </w:r>
+      <w:r>
+        <w:rPr>
+          <w:sz w:val="24"/>
+          <w:szCs w:val="24"/>
+          <w:lang w:val="en-US"/>
+        </w:rPr>
+        <w:t xml:space="preserve"> implementation of Perlin2D() can be found on the next page.</w:t>
+      </w:r>
+    </w:p>
+    <w:p>
+      <w:pPr>
+        <w:rPr>
+          <w:sz w:val="24"/>
+          <w:szCs w:val="24"/>
+          <w:lang w:val="en-US"/>
+        </w:rPr>
+      </w:pPr>
+    </w:p>
+    <w:p>
+      <w:pPr>
+        <w:spacing w:after="0"/>
+        <w:rPr>
+          <w:sz w:val="24"/>
+          <w:szCs w:val="24"/>
+          <w:lang w:val="en-US"/>
+        </w:rPr>
+      </w:pPr>
+      <w:r>
+        <w:rPr>
+          <w:b/>
+          <w:sz w:val="26"/>
+          <w:szCs w:val="26"/>
+          <w:lang w:val="en-US"/>
+        </w:rPr>
+        <w:t>Fractal Noise</w:t>
+      </w:r>
+      <w:r>
+        <w:rPr>
+          <w:b/>
+          <w:sz w:val="26"/>
+          <w:szCs w:val="26"/>
+          <w:lang w:val="en-US"/>
+        </w:rPr>
+        <w:t xml:space="preserve"> – Sum()</w:t>
+      </w:r>
+    </w:p>
+    <w:p>
+      <w:pPr>
+        <w:spacing w:after="0"/>
+        <w:rPr>
+          <w:sz w:val="24"/>
+          <w:szCs w:val="24"/>
+          <w:lang w:val="en-US"/>
+        </w:rPr>
+      </w:pPr>
+      <w:r>
+        <w:rPr>
+          <w:sz w:val="24"/>
+          <w:szCs w:val="24"/>
+          <w:lang w:val="en-US"/>
+        </w:rPr>
+        <w:t xml:space="preserve">The final method in Noise.cs </w:t>
+      </w:r>
+      <w:r>
+        <w:rPr>
+          <w:sz w:val="24"/>
+          <w:szCs w:val="24"/>
+          <w:lang w:val="en-US"/>
+        </w:rPr>
+        <w:t>turns our single sample noise into fractal, or ‘layered’ noise.  It does this by adding together several samples, or ‘octaves’, of noise that have different frequency and amplitudes.  In Sum() I use the variables ‘lacunarity’ and ‘persistence’ to increment and decrement the frequency and amplitude respectively for each successive octave.  This provides further customisation of the mesh terrain.</w:t>
+      </w:r>
+    </w:p>
+    <w:p>
+      <w:pPr>
+        <w:rPr>
+          <w:sz w:val="24"/>
+          <w:szCs w:val="24"/>
+          <w:lang w:val="en-US"/>
+        </w:rPr>
+      </w:pPr>
+    </w:p>
+    <w:p>
+      <w:pPr>
+        <w:rPr>
+          <w:sz w:val="24"/>
+          <w:szCs w:val="24"/>
+          <w:lang w:val="en-US"/>
+        </w:rPr>
+      </w:pPr>
+    </w:p>
+    <w:p>
+      <w:pPr>
+        <w:rPr>
+          <w:sz w:val="24"/>
+          <w:szCs w:val="24"/>
+          <w:lang w:val="en-US"/>
+        </w:rPr>
+      </w:pPr>
+    </w:p>
+    <w:p>
+      <w:pPr>
+        <w:rPr>
+          <w:sz w:val="24"/>
+          <w:szCs w:val="24"/>
+          <w:lang w:val="en-US"/>
+        </w:rPr>
+      </w:pPr>
+      <w:r>
+        <w:rPr>
+          <w:sz w:val="24"/>
+          <w:szCs w:val="24"/>
+          <w:lang w:val="en-US"/>
+        </w:rPr>
+        <w:br w:type="page"/>
+      </w:r>
+      <w:r>
+        <w:rPr>
+          <w:i/>
+          <w:sz w:val="24"/>
+          <w:szCs w:val="24"/>
+          <w:lang w:val="en-US"/>
+        </w:rPr>
+        <w:lastRenderedPageBreak/>
+        <w:t>Perlin2D() Implementation:</w:t>
+      </w:r>
+      <w:r>
+        <w:rPr>
+          <w:noProof/>
+          <w:lang w:eastAsia="en-GB"/>
+        </w:rPr>
+        <w:t xml:space="preserve"> </w:t>
+      </w:r>
+      <w:r>
+        <w:rPr>
+          <w:noProof/>
+          <w:sz w:val="24"/>
+          <w:szCs w:val="24"/>
+          <w:lang w:eastAsia="en-GB"/>
+        </w:rPr>
+        <w:drawing>
+          <wp:inline distT="0" distB="0" distL="0" distR="0" wp14:anchorId="73D5ACC4" wp14:editId="6751BF75">
+            <wp:extent cx="5731510" cy="3780155"/>
+            <wp:effectExtent l="0" t="0" r="2540" b="0"/>
+            <wp:docPr id="9" name="Picture 9"/>
+            <wp:cNvGraphicFramePr>
+              <a:graphicFrameLocks xmlns:a="http://schemas.openxmlformats.org/drawingml/2006/main" noChangeAspect="1"/>
+            </wp:cNvGraphicFramePr>
+            <a:graphic xmlns:a="http://schemas.openxmlformats.org/drawingml/2006/main">
+              <a:graphicData uri="http://schemas.openxmlformats.org/drawingml/2006/picture">
+                <pic:pic xmlns:pic="http://schemas.openxmlformats.org/drawingml/2006/picture">
+                  <pic:nvPicPr>
+                    <pic:cNvPr id="9" name="perlin2DPart1.PNG"/>
+                    <pic:cNvPicPr/>
+                  </pic:nvPicPr>
+                  <pic:blipFill>
+                    <a:blip r:embed="rId11">
+                      <a:extLst>
+                        <a:ext uri="{28A0092B-C50C-407E-A947-70E740481C1C}">
+                          <a14:useLocalDpi xmlns:a14="http://schemas.microsoft.com/office/drawing/2010/main" val="0"/>
+                        </a:ext>
+                      </a:extLst>
+                    </a:blip>
+                    <a:stretch>
+                      <a:fillRect/>
+                    </a:stretch>
+                  </pic:blipFill>
+                  <pic:spPr>
+                    <a:xfrm>
+                      <a:off x="0" y="0"/>
+                      <a:ext cx="5731510" cy="3780155"/>
+                    </a:xfrm>
+                    <a:prstGeom prst="rect">
+                      <a:avLst/>
+                    </a:prstGeom>
+                  </pic:spPr>
+                </pic:pic>
+              </a:graphicData>
+            </a:graphic>
+          </wp:inline>
+        </w:drawing>
+      </w:r>
+      <w:r>
+        <w:rPr>
+          <w:noProof/>
+          <w:lang w:eastAsia="en-GB"/>
+        </w:rPr>
+        <w:drawing>
+          <wp:inline distT="0" distB="0" distL="0" distR="0" wp14:anchorId="28AE1A73" wp14:editId="3A3986CB">
+            <wp:extent cx="5731510" cy="2221865"/>
+            <wp:effectExtent l="0" t="0" r="2540" b="6985"/>
+            <wp:docPr id="10" name="Picture 10"/>
+            <wp:cNvGraphicFramePr>
+              <a:graphicFrameLocks xmlns:a="http://schemas.openxmlformats.org/drawingml/2006/main" noChangeAspect="1"/>
+            </wp:cNvGraphicFramePr>
+            <a:graphic xmlns:a="http://schemas.openxmlformats.org/drawingml/2006/main">
+              <a:graphicData uri="http://schemas.openxmlformats.org/drawingml/2006/picture">
+                <pic:pic xmlns:pic="http://schemas.openxmlformats.org/drawingml/2006/picture">
+                  <pic:nvPicPr>
+                    <pic:cNvPr id="10" name="perlin2DPart2.PNG"/>
+                    <pic:cNvPicPr/>
+                  </pic:nvPicPr>
+                  <pic:blipFill>
+                    <a:blip r:embed="rId12">
+                      <a:extLst>
+                        <a:ext uri="{28A0092B-C50C-407E-A947-70E740481C1C}">
+                          <a14:useLocalDpi xmlns:a14="http://schemas.microsoft.com/office/drawing/2010/main" val="0"/>
+                        </a:ext>
+                      </a:extLst>
+                    </a:blip>
+                    <a:stretch>
+                      <a:fillRect/>
+                    </a:stretch>
+                  </pic:blipFill>
+                  <pic:spPr>
+                    <a:xfrm>
+                      <a:off x="0" y="0"/>
+                      <a:ext cx="5731510" cy="2221865"/>
+                    </a:xfrm>
+                    <a:prstGeom prst="rect">
+                      <a:avLst/>
+                    </a:prstGeom>
+                  </pic:spPr>
+                </pic:pic>
+              </a:graphicData>
+            </a:graphic>
+          </wp:inline>
+        </w:drawing>
+      </w:r>
+    </w:p>
+    <w:p>
+      <w:pPr>
+        <w:spacing w:after="0"/>
+        <w:rPr>
+          <w:lang w:val="en-US"/>
+        </w:rPr>
+      </w:pPr>
+    </w:p>
+    <w:p>
+      <w:pPr>
+        <w:rPr>
+          <w:lang w:val="en-US"/>
+        </w:rPr>
+      </w:pPr>
+      <w:r>
+        <w:rPr>
+          <w:lang w:val="en-US"/>
+        </w:rPr>
+        <w:br w:type="page"/>
+      </w:r>
+    </w:p>
+    <w:p>
+      <w:pPr>
+        <w:spacing w:after="0"/>
+        <w:rPr>
+          <w:sz w:val="24"/>
+          <w:szCs w:val="24"/>
+          <w:lang w:val="en-US"/>
+        </w:rPr>
+      </w:pPr>
+      <w:r>
+        <w:rPr>
+          <w:b/>
+          <w:sz w:val="28"/>
+          <w:szCs w:val="28"/>
+          <w:lang w:val="en-US"/>
+        </w:rPr>
+        <w:lastRenderedPageBreak/>
+        <w:t>Class and Method Overview</w:t>
+      </w:r>
+    </w:p>
+    <w:p>
+      <w:pPr>
+        <w:spacing w:after="0"/>
+        <w:rPr>
+          <w:sz w:val="24"/>
+          <w:szCs w:val="24"/>
+          <w:lang w:val="en-US"/>
+        </w:rPr>
+      </w:pPr>
+    </w:p>
+    <w:p>
+      <w:pPr>
+        <w:spacing w:after="0"/>
+        <w:rPr>
+          <w:sz w:val="24"/>
+          <w:szCs w:val="24"/>
+          <w:lang w:val="en-US"/>
+        </w:rPr>
+      </w:pPr>
+      <w:r>
+        <w:rPr>
+          <w:sz w:val="24"/>
+          <w:szCs w:val="24"/>
+          <w:lang w:val="en-US"/>
+        </w:rPr>
+        <w:t>In this section I detail some information about the remaining</w:t>
+      </w:r>
+      <w:r>
+        <w:rPr>
+          <w:sz w:val="24"/>
+          <w:szCs w:val="24"/>
+          <w:lang w:val="en-US"/>
+        </w:rPr>
+        <w:t xml:space="preserve"> </w:t>
+      </w:r>
+      <w:r>
+        <w:rPr>
+          <w:sz w:val="24"/>
+          <w:szCs w:val="24"/>
+          <w:lang w:val="en-US"/>
+        </w:rPr>
+        <w:t>classes and their methods that have not been covered so far in this report.</w:t>
+      </w:r>
+    </w:p>
+    <w:p>
+      <w:pPr>
+        <w:spacing w:after="0"/>
+        <w:rPr>
+          <w:sz w:val="24"/>
+          <w:szCs w:val="24"/>
+          <w:lang w:val="en-US"/>
+        </w:rPr>
+      </w:pPr>
+    </w:p>
+    <w:p>
+      <w:pPr>
+        <w:spacing w:after="0"/>
+        <w:rPr>
+          <w:b/>
+          <w:i/>
+          <w:sz w:val="28"/>
+          <w:szCs w:val="28"/>
+          <w:lang w:val="en-US"/>
+        </w:rPr>
+      </w:pPr>
+      <w:r>
+        <w:rPr>
+          <w:b/>
+          <w:i/>
+          <w:sz w:val="28"/>
+          <w:szCs w:val="28"/>
+          <w:lang w:val="en-US"/>
+        </w:rPr>
+        <w:t>SurfaceGenerator.cs</w:t>
+      </w:r>
+    </w:p>
+    <w:p>
+      <w:pPr>
+        <w:spacing w:after="0"/>
+        <w:rPr>
+          <w:b/>
+          <w:sz w:val="26"/>
+          <w:szCs w:val="26"/>
+          <w:lang w:val="en-US"/>
+        </w:rPr>
+      </w:pPr>
+      <w:r>
+        <w:rPr>
+          <w:b/>
+          <w:sz w:val="26"/>
+          <w:szCs w:val="26"/>
+          <w:lang w:val="en-US"/>
+        </w:rPr>
+        <w:t>Refresh()</w:t>
+      </w:r>
+    </w:p>
+    <w:p>
+      <w:pPr>
+        <w:spacing w:after="0"/>
+        <w:rPr>
+          <w:sz w:val="24"/>
+          <w:szCs w:val="24"/>
+          <w:lang w:val="en-US"/>
+        </w:rPr>
+      </w:pPr>
+      <w:r>
+        <w:rPr>
+          <w:sz w:val="24"/>
+          <w:szCs w:val="24"/>
+          <w:lang w:val="en-US"/>
+        </w:rPr>
+        <w:t xml:space="preserve">This is used as a main method to update the terrain mesh whenever a change is made.  It calls important methods </w:t>
+      </w:r>
+      <w:r>
+        <w:rPr>
+          <w:sz w:val="24"/>
+          <w:szCs w:val="24"/>
+          <w:lang w:val="en-US"/>
+        </w:rPr>
+        <w:t>to both create the mesh</w:t>
+      </w:r>
+      <w:r>
+        <w:rPr>
+          <w:sz w:val="24"/>
+          <w:szCs w:val="24"/>
+          <w:lang w:val="en-US"/>
+        </w:rPr>
+        <w:t xml:space="preserve"> and generate the noise which it </w:t>
+      </w:r>
+      <w:r>
+        <w:rPr>
+          <w:sz w:val="24"/>
+          <w:szCs w:val="24"/>
+          <w:lang w:val="en-US"/>
+        </w:rPr>
+        <w:t>then applies to the mesh</w:t>
+      </w:r>
+      <w:r>
+        <w:rPr>
+          <w:sz w:val="24"/>
+          <w:szCs w:val="24"/>
+          <w:lang w:val="en-US"/>
+        </w:rPr>
+        <w:t>.  It also takes into account various setting that effect how the mesh and noise is created and displayed.</w:t>
+      </w:r>
+    </w:p>
+    <w:p>
+      <w:pPr>
+        <w:spacing w:after="0"/>
+        <w:rPr>
+          <w:sz w:val="24"/>
+          <w:szCs w:val="24"/>
+          <w:lang w:val="en-US"/>
+        </w:rPr>
+      </w:pPr>
+    </w:p>
+    <w:p>
+      <w:pPr>
+        <w:spacing w:after="0"/>
+        <w:rPr>
+          <w:b/>
+          <w:sz w:val="26"/>
+          <w:szCs w:val="26"/>
+          <w:lang w:val="en-US"/>
+        </w:rPr>
+      </w:pPr>
+      <w:r>
+        <w:rPr>
+          <w:b/>
+          <w:sz w:val="26"/>
+          <w:szCs w:val="26"/>
+          <w:lang w:val="en-US"/>
+        </w:rPr>
+        <w:t>CreateMeshGrid()</w:t>
+      </w:r>
+      <w:r>
+        <w:rPr>
+          <w:b/>
+          <w:sz w:val="26"/>
+          <w:szCs w:val="26"/>
+          <w:lang w:val="en-US"/>
+        </w:rPr>
+        <w:t xml:space="preserve"> – Covered previously in report.</w:t>
+      </w:r>
+    </w:p>
+    <w:p>
+      <w:pPr>
+        <w:spacing w:after="0"/>
+        <w:rPr>
+          <w:sz w:val="24"/>
+          <w:szCs w:val="24"/>
+          <w:lang w:val="en-US"/>
+        </w:rPr>
+      </w:pPr>
+      <w:r>
+        <w:rPr>
+          <w:sz w:val="24"/>
+          <w:szCs w:val="24"/>
+          <w:lang w:val="en-US"/>
+        </w:rPr>
+        <w:t xml:space="preserve">This method deals with generating </w:t>
+      </w:r>
+      <w:r>
+        <w:rPr>
+          <w:sz w:val="24"/>
+          <w:szCs w:val="24"/>
+          <w:lang w:val="en-US"/>
+        </w:rPr>
+        <w:t>the basic mesh for the scene.</w:t>
+      </w:r>
+    </w:p>
+    <w:p>
+      <w:pPr>
+        <w:spacing w:after="0"/>
+        <w:rPr>
+          <w:sz w:val="24"/>
+          <w:szCs w:val="24"/>
+          <w:lang w:val="en-US"/>
+        </w:rPr>
+      </w:pPr>
+    </w:p>
+    <w:p>
+      <w:pPr>
+        <w:spacing w:after="0"/>
+        <w:rPr>
+          <w:b/>
+          <w:sz w:val="26"/>
+          <w:szCs w:val="26"/>
+          <w:lang w:val="en-US"/>
+        </w:rPr>
+      </w:pPr>
+      <w:r>
+        <w:rPr>
+          <w:b/>
+          <w:sz w:val="26"/>
+          <w:szCs w:val="26"/>
+          <w:lang w:val="en-US"/>
+        </w:rPr>
+        <w:t>OnEnable()</w:t>
+      </w:r>
+    </w:p>
+    <w:p>
+      <w:pPr>
+        <w:spacing w:after="0"/>
+        <w:rPr>
+          <w:sz w:val="24"/>
+          <w:szCs w:val="24"/>
+          <w:lang w:val="en-US"/>
+        </w:rPr>
+      </w:pPr>
+      <w:r>
+        <w:rPr>
+          <w:sz w:val="24"/>
+          <w:szCs w:val="24"/>
+          <w:lang w:val="en-US"/>
+        </w:rPr>
+        <w:t>Ensures that the surface game object has a mesh object applied to it and adds a mesh collider to allow basic sculpting functionality.</w:t>
+      </w:r>
+    </w:p>
+    <w:p>
+      <w:pPr>
+        <w:spacing w:after="0"/>
+        <w:rPr>
+          <w:sz w:val="24"/>
+          <w:szCs w:val="24"/>
+          <w:lang w:val="en-US"/>
+        </w:rPr>
+      </w:pPr>
+    </w:p>
+    <w:p>
+      <w:pPr>
+        <w:spacing w:after="0"/>
+        <w:rPr>
+          <w:b/>
+          <w:sz w:val="26"/>
+          <w:szCs w:val="26"/>
+          <w:lang w:val="en-US"/>
+        </w:rPr>
+      </w:pPr>
+      <w:r>
+        <w:rPr>
+          <w:b/>
+          <w:sz w:val="26"/>
+          <w:szCs w:val="26"/>
+          <w:lang w:val="en-US"/>
+        </w:rPr>
+        <w:t>OnDrawGizmos()</w:t>
+      </w:r>
+    </w:p>
+    <w:p>
+      <w:pPr>
+        <w:spacing w:after="0"/>
+        <w:rPr>
+          <w:sz w:val="24"/>
+          <w:szCs w:val="24"/>
+          <w:lang w:val="en-US"/>
+        </w:rPr>
+      </w:pPr>
+      <w:r>
+        <w:rPr>
+          <w:sz w:val="24"/>
+          <w:szCs w:val="24"/>
+          <w:lang w:val="en-US"/>
+        </w:rPr>
+        <w:t>Used to display the normal of each triangle in the mesh when gizmos are turned on in the game view.</w:t>
+      </w:r>
+    </w:p>
+    <w:p>
+      <w:pPr>
+        <w:spacing w:after="0"/>
+        <w:rPr>
+          <w:b/>
+          <w:sz w:val="24"/>
+          <w:szCs w:val="24"/>
+          <w:lang w:val="en-US"/>
+        </w:rPr>
+      </w:pPr>
+    </w:p>
+    <w:p>
+      <w:pPr>
+        <w:spacing w:after="0"/>
+        <w:rPr>
+          <w:b/>
+          <w:i/>
+          <w:sz w:val="28"/>
+          <w:szCs w:val="28"/>
+          <w:lang w:val="en-US"/>
+        </w:rPr>
+      </w:pPr>
+      <w:r>
+        <w:rPr>
+          <w:b/>
+          <w:i/>
+          <w:sz w:val="28"/>
+          <w:szCs w:val="28"/>
+          <w:lang w:val="en-US"/>
+        </w:rPr>
+        <w:t>Noise.cs</w:t>
+      </w:r>
+    </w:p>
+    <w:p>
+      <w:pPr>
+        <w:spacing w:after="0"/>
+        <w:rPr>
+          <w:b/>
+          <w:sz w:val="26"/>
+          <w:szCs w:val="26"/>
+          <w:lang w:val="en-US"/>
+        </w:rPr>
+      </w:pPr>
+      <w:r>
+        <w:rPr>
+          <w:b/>
+          <w:sz w:val="26"/>
+          <w:szCs w:val="26"/>
+          <w:lang w:val="en-US"/>
+        </w:rPr>
+        <w:t xml:space="preserve">Dot() - </w:t>
+      </w:r>
+      <w:r>
+        <w:rPr>
+          <w:b/>
+          <w:sz w:val="26"/>
+          <w:szCs w:val="26"/>
+          <w:lang w:val="en-US"/>
+        </w:rPr>
+        <w:t>Covered previously in report.</w:t>
+      </w:r>
+    </w:p>
+    <w:p>
+      <w:pPr>
+        <w:spacing w:after="0"/>
+        <w:rPr>
+          <w:sz w:val="24"/>
+          <w:szCs w:val="24"/>
+          <w:lang w:val="en-US"/>
+        </w:rPr>
+      </w:pPr>
+      <w:r>
+        <w:rPr>
+          <w:sz w:val="24"/>
+          <w:szCs w:val="24"/>
+          <w:lang w:val="en-US"/>
+        </w:rPr>
+        <w:t>Calculates the dot product between inputs.  The function is overloaded with both a two and three dimensional variation.</w:t>
+      </w:r>
+    </w:p>
+    <w:p>
+      <w:pPr>
+        <w:spacing w:after="0"/>
+        <w:rPr>
+          <w:sz w:val="24"/>
+          <w:szCs w:val="24"/>
+          <w:lang w:val="en-US"/>
+        </w:rPr>
+      </w:pPr>
+    </w:p>
+    <w:p>
+      <w:pPr>
+        <w:spacing w:after="0"/>
+        <w:rPr>
+          <w:b/>
+          <w:sz w:val="26"/>
+          <w:szCs w:val="26"/>
+          <w:lang w:val="en-US"/>
+        </w:rPr>
+      </w:pPr>
+      <w:r>
+        <w:rPr>
+          <w:b/>
+          <w:sz w:val="26"/>
+          <w:szCs w:val="26"/>
+          <w:lang w:val="en-US"/>
+        </w:rPr>
+        <w:t xml:space="preserve">Smooth() - </w:t>
+      </w:r>
+      <w:r>
+        <w:rPr>
+          <w:b/>
+          <w:sz w:val="26"/>
+          <w:szCs w:val="26"/>
+          <w:lang w:val="en-US"/>
+        </w:rPr>
+        <w:t>Covered previously in report.</w:t>
+      </w:r>
+    </w:p>
+    <w:p>
+      <w:pPr>
+        <w:spacing w:after="0"/>
+        <w:rPr>
+          <w:sz w:val="24"/>
+          <w:szCs w:val="24"/>
+          <w:lang w:val="en-US"/>
+        </w:rPr>
+      </w:pPr>
+      <w:r>
+        <w:rPr>
+          <w:sz w:val="24"/>
+          <w:szCs w:val="24"/>
+          <w:lang w:val="en-US"/>
+        </w:rPr>
+        <w:t>A smoothing function.</w:t>
+      </w:r>
+    </w:p>
+    <w:p>
+      <w:pPr>
+        <w:spacing w:after="0"/>
+        <w:rPr>
+          <w:sz w:val="24"/>
+          <w:szCs w:val="24"/>
+          <w:lang w:val="en-US"/>
+        </w:rPr>
+      </w:pPr>
+    </w:p>
+    <w:p>
+      <w:pPr>
+        <w:spacing w:after="0"/>
+        <w:rPr>
+          <w:b/>
+          <w:sz w:val="26"/>
+          <w:szCs w:val="26"/>
+          <w:lang w:val="en-US"/>
+        </w:rPr>
+      </w:pPr>
+      <w:r>
+        <w:rPr>
+          <w:b/>
+          <w:sz w:val="26"/>
+          <w:szCs w:val="26"/>
+          <w:lang w:val="en-US"/>
+        </w:rPr>
+        <w:t xml:space="preserve">Value1D(), Value2D(), Value3D() - </w:t>
+      </w:r>
+      <w:r>
+        <w:rPr>
+          <w:b/>
+          <w:sz w:val="26"/>
+          <w:szCs w:val="26"/>
+          <w:lang w:val="en-US"/>
+        </w:rPr>
+        <w:t>Covered previously in report.</w:t>
+      </w:r>
+    </w:p>
+    <w:p>
+      <w:pPr>
+        <w:spacing w:after="0"/>
+        <w:rPr>
+          <w:sz w:val="24"/>
+          <w:szCs w:val="24"/>
+          <w:lang w:val="en-US"/>
+        </w:rPr>
+      </w:pPr>
+      <w:r>
+        <w:rPr>
+          <w:sz w:val="24"/>
+          <w:szCs w:val="24"/>
+          <w:lang w:val="en-US"/>
+        </w:rPr>
+        <w:t>Implementations of value noise methods for one, two, and three dimensions.</w:t>
+      </w:r>
+    </w:p>
+    <w:p>
+      <w:pPr>
+        <w:spacing w:after="0"/>
+        <w:rPr>
+          <w:sz w:val="24"/>
+          <w:szCs w:val="24"/>
+          <w:lang w:val="en-US"/>
+        </w:rPr>
+      </w:pPr>
+    </w:p>
+    <w:p>
+      <w:pPr>
+        <w:spacing w:after="0"/>
+        <w:rPr>
+          <w:b/>
+          <w:sz w:val="26"/>
+          <w:szCs w:val="26"/>
+          <w:lang w:val="en-US"/>
+        </w:rPr>
+      </w:pPr>
+      <w:r>
+        <w:rPr>
+          <w:b/>
+          <w:sz w:val="26"/>
+          <w:szCs w:val="26"/>
+          <w:lang w:val="en-US"/>
+        </w:rPr>
+        <w:t xml:space="preserve">Perlin1D(), Perlin2D(), Perlin3D() - </w:t>
+      </w:r>
+      <w:r>
+        <w:rPr>
+          <w:b/>
+          <w:sz w:val="26"/>
+          <w:szCs w:val="26"/>
+          <w:lang w:val="en-US"/>
+        </w:rPr>
+        <w:t>Covered previously in report.</w:t>
+      </w:r>
+    </w:p>
+    <w:p>
+      <w:pPr>
+        <w:spacing w:after="0"/>
+        <w:rPr>
+          <w:sz w:val="24"/>
+          <w:szCs w:val="24"/>
+          <w:lang w:val="en-US"/>
+        </w:rPr>
+      </w:pPr>
+      <w:r>
+        <w:rPr>
+          <w:sz w:val="24"/>
+          <w:szCs w:val="24"/>
+          <w:lang w:val="en-US"/>
+        </w:rPr>
+        <w:t>Implementations of Perlin</w:t>
+      </w:r>
+      <w:r>
+        <w:rPr>
+          <w:sz w:val="24"/>
+          <w:szCs w:val="24"/>
+          <w:lang w:val="en-US"/>
+        </w:rPr>
+        <w:t xml:space="preserve"> noise </w:t>
+      </w:r>
+      <w:r>
+        <w:rPr>
+          <w:sz w:val="24"/>
+          <w:szCs w:val="24"/>
+          <w:lang w:val="en-US"/>
+        </w:rPr>
+        <w:t>methods</w:t>
+      </w:r>
+      <w:r>
+        <w:rPr>
+          <w:sz w:val="24"/>
+          <w:szCs w:val="24"/>
+          <w:lang w:val="en-US"/>
+        </w:rPr>
+        <w:t xml:space="preserve"> for one, two, and three dimensions.</w:t>
+      </w:r>
+    </w:p>
+    <w:p>
+      <w:pPr>
+        <w:spacing w:after="0"/>
+        <w:rPr>
+          <w:sz w:val="24"/>
+          <w:szCs w:val="24"/>
+          <w:lang w:val="en-US"/>
+        </w:rPr>
+      </w:pPr>
+    </w:p>
+    <w:p>
+      <w:pPr>
+        <w:spacing w:after="0"/>
+        <w:rPr>
+          <w:sz w:val="24"/>
+          <w:szCs w:val="24"/>
+          <w:lang w:val="en-US"/>
+        </w:rPr>
+      </w:pPr>
+      <w:r>
+        <w:rPr>
+          <w:b/>
+          <w:i/>
+          <w:sz w:val="28"/>
+          <w:szCs w:val="28"/>
+          <w:lang w:val="en-US"/>
+        </w:rPr>
+        <w:t>GUIControls.cs</w:t>
+      </w:r>
+    </w:p>
+    <w:p>
+      <w:pPr>
+        <w:spacing w:after="0"/>
+        <w:rPr>
+          <w:sz w:val="24"/>
+          <w:szCs w:val="24"/>
+          <w:lang w:val="en-US"/>
+        </w:rPr>
+      </w:pPr>
+      <w:r>
+        <w:rPr>
+          <w:sz w:val="24"/>
+          <w:szCs w:val="24"/>
+          <w:lang w:val="en-US"/>
+        </w:rPr>
+        <w:t>This script</w:t>
+      </w:r>
+      <w:r>
+        <w:rPr>
+          <w:sz w:val="24"/>
+          <w:szCs w:val="24"/>
+          <w:lang w:val="en-US"/>
+        </w:rPr>
+        <w:t xml:space="preserve"> handles the OnValueChanged() and OnEndEdit() callbacks from the GUI elements in the scene.</w:t>
+      </w:r>
+    </w:p>
+    <w:p>
+      <w:pPr>
+        <w:spacing w:after="0"/>
+        <w:rPr>
+          <w:sz w:val="24"/>
+          <w:szCs w:val="24"/>
+          <w:lang w:val="en-US"/>
+        </w:rPr>
+      </w:pPr>
+    </w:p>
+    <w:p>
+      <w:pPr>
+        <w:spacing w:after="0"/>
+        <w:rPr>
+          <w:b/>
+          <w:i/>
+          <w:sz w:val="28"/>
+          <w:szCs w:val="28"/>
+          <w:lang w:val="en-US"/>
+        </w:rPr>
+      </w:pPr>
+    </w:p>
+    <w:p>
+      <w:pPr>
+        <w:spacing w:after="0"/>
+        <w:rPr>
+          <w:sz w:val="28"/>
+          <w:szCs w:val="28"/>
+          <w:lang w:val="en-US"/>
+        </w:rPr>
+      </w:pPr>
+      <w:r>
+        <w:rPr>
+          <w:b/>
+          <w:i/>
+          <w:sz w:val="28"/>
+          <w:szCs w:val="28"/>
+          <w:lang w:val="en-US"/>
+        </w:rPr>
+        <w:lastRenderedPageBreak/>
+        <w:t>CameraControls.cs</w:t>
+      </w:r>
+    </w:p>
+    <w:p>
+      <w:pPr>
+        <w:spacing w:after="0"/>
+        <w:rPr>
+          <w:sz w:val="24"/>
+          <w:szCs w:val="24"/>
+          <w:lang w:val="en-US"/>
+        </w:rPr>
+      </w:pPr>
+      <w:r>
+        <w:rPr>
+          <w:sz w:val="24"/>
+          <w:szCs w:val="24"/>
+          <w:lang w:val="en-US"/>
+        </w:rPr>
+        <w:t>This script</w:t>
+      </w:r>
+      <w:r>
+        <w:rPr>
+          <w:sz w:val="24"/>
+          <w:szCs w:val="24"/>
+          <w:lang w:val="en-US"/>
+        </w:rPr>
+        <w:t xml:space="preserve"> allows the user to rotate the camera around the mesh terrain by clicking and holding the right mouse button.  It also manages the second camera in the scene which is setup to render the mesh terrain in wireframe.</w:t>
+      </w:r>
+    </w:p>
+    <w:p>
+      <w:pPr>
+        <w:spacing w:after="0"/>
+        <w:rPr>
+          <w:sz w:val="24"/>
+          <w:szCs w:val="24"/>
+          <w:lang w:val="en-US"/>
+        </w:rPr>
+      </w:pPr>
+    </w:p>
+    <w:p>
+      <w:pPr>
+        <w:spacing w:after="0"/>
+        <w:rPr>
+          <w:b/>
+          <w:i/>
+          <w:sz w:val="28"/>
+          <w:szCs w:val="28"/>
+          <w:lang w:val="en-US"/>
+        </w:rPr>
+      </w:pPr>
+      <w:r>
+        <w:rPr>
+          <w:b/>
+          <w:i/>
+          <w:sz w:val="28"/>
+          <w:szCs w:val="28"/>
+          <w:lang w:val="en-US"/>
+        </w:rPr>
+        <w:t>Wireframe.cs</w:t>
+      </w:r>
+    </w:p>
+    <w:p>
+      <w:pPr>
+        <w:spacing w:after="0"/>
+        <w:rPr>
+          <w:sz w:val="24"/>
+          <w:szCs w:val="24"/>
+          <w:lang w:val="en-US"/>
+        </w:rPr>
+      </w:pPr>
+      <w:r>
+        <w:rPr>
+          <w:sz w:val="24"/>
+          <w:szCs w:val="24"/>
+          <w:lang w:val="en-US"/>
+        </w:rPr>
+        <w:t>This script has the camera it is attached to render all objects on the wireframe layer in wireframe mode.</w:t>
+      </w:r>
+    </w:p>
+    <w:p>
+      <w:pPr>
+        <w:spacing w:after="0"/>
+        <w:rPr>
+          <w:sz w:val="24"/>
+          <w:szCs w:val="24"/>
+          <w:lang w:val="en-US"/>
+        </w:rPr>
+      </w:pPr>
+    </w:p>
+    <w:p>
+      <w:pPr>
+        <w:spacing w:after="0"/>
+        <w:rPr>
+          <w:b/>
+          <w:i/>
+          <w:sz w:val="28"/>
+          <w:szCs w:val="28"/>
+          <w:lang w:val="en-US"/>
+        </w:rPr>
+      </w:pPr>
+      <w:r>
+        <w:rPr>
+          <w:b/>
+          <w:i/>
+          <w:sz w:val="28"/>
+          <w:szCs w:val="28"/>
+          <w:lang w:val="en-US"/>
+        </w:rPr>
+        <w:t>Sculptor.cs</w:t>
+      </w:r>
+    </w:p>
+    <w:p>
+      <w:pPr>
+        <w:spacing w:after="0"/>
+        <w:rPr>
+          <w:sz w:val="24"/>
+          <w:szCs w:val="24"/>
+          <w:lang w:val="en-US"/>
+        </w:rPr>
+      </w:pPr>
+      <w:r>
+        <w:rPr>
+          <w:sz w:val="24"/>
+          <w:szCs w:val="24"/>
+          <w:lang w:val="en-US"/>
+        </w:rPr>
+        <w:t>Very basic triangle sculpting manipulation.  Use by clicking and holding with the left mouse button on the mesh terrain</w:t>
+      </w:r>
+      <w:r>
+        <w:rPr>
+          <w:sz w:val="24"/>
+          <w:szCs w:val="24"/>
+          <w:lang w:val="en-US"/>
+        </w:rPr>
+        <w:t>.</w:t>
+      </w:r>
+    </w:p>
+    <w:p>
+      <w:pPr>
+        <w:spacing w:after="0"/>
+        <w:rPr>
+          <w:sz w:val="24"/>
+          <w:szCs w:val="24"/>
+          <w:lang w:val="en-US"/>
+        </w:rPr>
+      </w:pPr>
+    </w:p>
+    <w:p>
+      <w:pPr>
+        <w:spacing w:after="0"/>
+        <w:rPr>
+          <w:b/>
+          <w:i/>
+          <w:sz w:val="28"/>
+          <w:szCs w:val="28"/>
+          <w:lang w:val="en-US"/>
+        </w:rPr>
+      </w:pPr>
+      <w:r>
+        <w:rPr>
+          <w:b/>
+          <w:i/>
+          <w:sz w:val="28"/>
+          <w:szCs w:val="28"/>
+          <w:lang w:val="en-US"/>
+        </w:rPr>
+        <w:t>SurfaceGeneratorEditor.cs</w:t>
+      </w:r>
+    </w:p>
+    <w:p>
+      <w:pPr>
+        <w:spacing w:after="0"/>
+        <w:rPr>
+          <w:sz w:val="24"/>
+          <w:szCs w:val="24"/>
+          <w:lang w:val="en-US"/>
+        </w:rPr>
+      </w:pPr>
+      <w:r>
+        <w:rPr>
+          <w:sz w:val="24"/>
+          <w:szCs w:val="24"/>
+          <w:lang w:val="en-US"/>
+        </w:rPr>
+        <w:t>An editor class used to update the mesh terrain in the scene view immediately.</w:t>
+      </w:r>
+    </w:p>
+    <w:p>
+      <w:pPr>
+        <w:spacing w:after="0"/>
+        <w:rPr>
+          <w:sz w:val="24"/>
+          <w:szCs w:val="24"/>
+          <w:lang w:val="en-US"/>
+        </w:rPr>
+      </w:pPr>
+    </w:p>
+    <w:p>
+      <w:pPr>
+        <w:spacing w:after="0"/>
+        <w:rPr>
+          <w:sz w:val="24"/>
+          <w:szCs w:val="24"/>
+          <w:lang w:val="en-US"/>
+        </w:rPr>
+      </w:pPr>
+    </w:p>
+    <w:p>
+      <w:pPr>
+        <w:rPr>
+          <w:sz w:val="24"/>
+          <w:szCs w:val="24"/>
+          <w:lang w:val="en-US"/>
+        </w:rPr>
+      </w:pPr>
+      <w:r>
+        <w:rPr>
+          <w:sz w:val="24"/>
+          <w:szCs w:val="24"/>
+          <w:lang w:val="en-US"/>
+        </w:rPr>
+        <w:br w:type="page"/>
+      </w:r>
+    </w:p>
+    <w:p>
+      <w:pPr>
+        <w:spacing w:after="0"/>
+        <w:rPr>
+          <w:b/>
+          <w:sz w:val="28"/>
+          <w:szCs w:val="28"/>
+          <w:lang w:val="en-US"/>
+        </w:rPr>
+      </w:pPr>
+      <w:r>
+        <w:rPr>
+          <w:b/>
+          <w:sz w:val="28"/>
+          <w:szCs w:val="28"/>
+          <w:lang w:val="en-US"/>
+        </w:rPr>
+        <w:lastRenderedPageBreak/>
+        <w:t>Future Development</w:t>
+      </w:r>
+    </w:p>
+    <w:p>
+      <w:pPr>
+        <w:spacing w:after="0"/>
+        <w:rPr>
+          <w:sz w:val="24"/>
+          <w:szCs w:val="24"/>
+          <w:lang w:val="en-US"/>
+        </w:rPr>
+      </w:pPr>
+      <w:r>
+        <w:rPr>
+          <w:sz w:val="24"/>
+          <w:szCs w:val="24"/>
+          <w:lang w:val="en-US"/>
+        </w:rPr>
+        <w:t xml:space="preserve">Due to other project and funding commitments I did not reach the stage I would have like to with this project.  Going forward I would focus on fleshing out the sculptor script to allow for more comprehensive brush capabilities.  I would change it from simply transforming the vertices to editing the noise values instead.  This would allow for changes in colour depending on the triangles elevation. </w:t>
+      </w:r>
+    </w:p>
+    <w:p>
+      <w:pPr>
+        <w:spacing w:after="0"/>
+        <w:rPr>
+          <w:sz w:val="24"/>
+          <w:szCs w:val="24"/>
+          <w:lang w:val="en-US"/>
+        </w:rPr>
+      </w:pPr>
+    </w:p>
+    <w:p>
+      <w:pPr>
+        <w:spacing w:after="0"/>
+        <w:rPr>
+          <w:sz w:val="24"/>
+          <w:szCs w:val="24"/>
+          <w:lang w:val="en-US"/>
+        </w:rPr>
+      </w:pPr>
+      <w:r>
+        <w:rPr>
+          <w:sz w:val="24"/>
+          <w:szCs w:val="24"/>
+          <w:lang w:val="en-US"/>
+        </w:rPr>
+        <w:t>Secondly, I would</w:t>
+      </w:r>
+      <w:r>
+        <w:rPr>
+          <w:sz w:val="24"/>
+          <w:szCs w:val="24"/>
+          <w:lang w:val="en-US"/>
+        </w:rPr>
+        <w:t xml:space="preserve"> look into methods of rendering the normals of the triangles in </w:t>
+      </w:r>
+      <w:r>
+        <w:rPr>
+          <w:sz w:val="24"/>
+          <w:szCs w:val="24"/>
+          <w:lang w:val="en-US"/>
+        </w:rPr>
+        <w:t>the deployed application – something that is not possible with either my OnDrawGizmos() or my commented out DrawNormals() methods.  This could be achieved using Unity’s built-in LineRenderer or more efficiently with OpenGL.</w:t>
+      </w:r>
+    </w:p>
+    <w:p>
+      <w:pPr>
+        <w:spacing w:after="0"/>
+        <w:rPr>
+          <w:sz w:val="24"/>
+          <w:szCs w:val="24"/>
+          <w:lang w:val="en-US"/>
+        </w:rPr>
+      </w:pPr>
+    </w:p>
+    <w:p>
+      <w:pPr>
+        <w:spacing w:after="0"/>
+        <w:rPr>
+          <w:sz w:val="24"/>
+          <w:szCs w:val="24"/>
+          <w:lang w:val="en-US"/>
+        </w:rPr>
+      </w:pPr>
+    </w:p>
+    <w:p>
+      <w:pPr>
+        <w:spacing w:after="0"/>
+        <w:rPr>
+          <w:b/>
+          <w:sz w:val="28"/>
+          <w:szCs w:val="28"/>
+          <w:lang w:val="en-US"/>
+        </w:rPr>
+      </w:pPr>
+      <w:r>
+        <w:rPr>
+          <w:b/>
+          <w:sz w:val="28"/>
+          <w:szCs w:val="28"/>
+          <w:lang w:val="en-US"/>
+        </w:rPr>
+        <w:t>Video Link</w:t>
+      </w:r>
+    </w:p>
+    <w:p>
+      <w:pPr>
+        <w:spacing w:after="0"/>
+        <w:rPr>
+          <w:b/>
+          <w:sz w:val="28"/>
+          <w:szCs w:val="28"/>
+          <w:lang w:val="en-US"/>
+        </w:rPr>
+      </w:pPr>
+    </w:p>
+    <w:p>
+      <w:pPr>
+        <w:spacing w:after="0"/>
+        <w:rPr>
+          <w:sz w:val="24"/>
+          <w:szCs w:val="24"/>
+          <w:lang w:val="en-US"/>
+        </w:rPr>
+      </w:pPr>
       <w:bookmarkStart w:id="0" w:name="_GoBack"/>
       <w:bookmarkEnd w:id="0"/>
     </w:p>
@@ -1714,22 +2872,279 @@
       <w:pPr>
         <w:spacing w:after="0"/>
         <w:rPr>
-          <w:lang w:val="en-US"/>
-        </w:rPr>
-      </w:pPr>
-    </w:p>
-    <w:p>
-      <w:pPr>
-        <w:spacing w:after="0"/>
-        <w:rPr>
-          <w:lang w:val="en-US"/>
-        </w:rPr>
-      </w:pPr>
-    </w:p>
-    <w:p>
-      <w:pPr>
-        <w:spacing w:after="0"/>
-        <w:rPr>
+          <w:b/>
+          <w:sz w:val="28"/>
+          <w:szCs w:val="28"/>
+          <w:lang w:val="en-US"/>
+        </w:rPr>
+      </w:pPr>
+      <w:r>
+        <w:rPr>
+          <w:b/>
+          <w:sz w:val="28"/>
+          <w:szCs w:val="28"/>
+          <w:lang w:val="en-US"/>
+        </w:rPr>
+        <w:t>References</w:t>
+      </w:r>
+    </w:p>
+    <w:p>
+      <w:pPr>
+        <w:spacing w:after="0"/>
+        <w:rPr>
+          <w:b/>
+          <w:sz w:val="28"/>
+          <w:szCs w:val="28"/>
+          <w:lang w:val="en-US"/>
+        </w:rPr>
+      </w:pPr>
+    </w:p>
+    <w:p>
+      <w:pPr>
+        <w:spacing w:after="0"/>
+        <w:rPr>
+          <w:sz w:val="24"/>
+          <w:szCs w:val="24"/>
+          <w:lang w:val="en-US"/>
+        </w:rPr>
+      </w:pPr>
+      <w:hyperlink r:id="rId13" w:history="1">
+        <w:r>
+          <w:rPr>
+            <w:rStyle w:val="Hyperlink"/>
+            <w:sz w:val="24"/>
+            <w:szCs w:val="24"/>
+            <w:lang w:val="en-US"/>
+          </w:rPr>
+          <w:t>http://docs.unity3d.com/Manual/GeneratingMeshGeometryProcedurally.html</w:t>
+        </w:r>
+      </w:hyperlink>
+    </w:p>
+    <w:p>
+      <w:pPr>
+        <w:spacing w:after="0"/>
+        <w:rPr>
+          <w:b/>
+          <w:sz w:val="28"/>
+          <w:szCs w:val="28"/>
+          <w:lang w:val="en-US"/>
+        </w:rPr>
+      </w:pPr>
+    </w:p>
+    <w:p>
+      <w:pPr>
+        <w:spacing w:after="0"/>
+        <w:rPr>
+          <w:sz w:val="24"/>
+          <w:szCs w:val="24"/>
+          <w:lang w:val="en-US"/>
+        </w:rPr>
+      </w:pPr>
+      <w:hyperlink r:id="rId14" w:history="1">
+        <w:r>
+          <w:rPr>
+            <w:rStyle w:val="Hyperlink"/>
+            <w:sz w:val="24"/>
+            <w:szCs w:val="24"/>
+            <w:lang w:val="en-US"/>
+          </w:rPr>
+          <w:t>https://en.wikipedia.org/wiki/Perlin_noise</w:t>
+        </w:r>
+      </w:hyperlink>
+    </w:p>
+    <w:p>
+      <w:pPr>
+        <w:spacing w:after="0"/>
+        <w:rPr>
+          <w:sz w:val="24"/>
+          <w:szCs w:val="24"/>
+          <w:lang w:val="en-US"/>
+        </w:rPr>
+      </w:pPr>
+    </w:p>
+    <w:p>
+      <w:pPr>
+        <w:spacing w:after="0"/>
+        <w:rPr>
+          <w:sz w:val="24"/>
+          <w:szCs w:val="24"/>
+          <w:lang w:val="en-US"/>
+        </w:rPr>
+      </w:pPr>
+      <w:hyperlink r:id="rId15" w:history="1">
+        <w:r>
+          <w:rPr>
+            <w:rStyle w:val="Hyperlink"/>
+            <w:sz w:val="24"/>
+            <w:szCs w:val="24"/>
+            <w:lang w:val="en-US"/>
+          </w:rPr>
+          <w:t>https://en.wikipedia.org/wiki/Simplex_noise</w:t>
+        </w:r>
+      </w:hyperlink>
+    </w:p>
+    <w:p>
+      <w:pPr>
+        <w:spacing w:after="0"/>
+        <w:rPr>
+          <w:sz w:val="24"/>
+          <w:szCs w:val="24"/>
+          <w:lang w:val="en-US"/>
+        </w:rPr>
+      </w:pPr>
+    </w:p>
+    <w:p>
+      <w:pPr>
+        <w:spacing w:after="0"/>
+        <w:rPr>
+          <w:sz w:val="24"/>
+          <w:szCs w:val="24"/>
+          <w:lang w:val="en-US"/>
+        </w:rPr>
+      </w:pPr>
+      <w:hyperlink r:id="rId16" w:history="1">
+        <w:r>
+          <w:rPr>
+            <w:rStyle w:val="Hyperlink"/>
+            <w:sz w:val="24"/>
+            <w:szCs w:val="24"/>
+            <w:lang w:val="en-US"/>
+          </w:rPr>
+          <w:t>http://catlikecoding.com/unity/tutorials/noise/</w:t>
+        </w:r>
+      </w:hyperlink>
+    </w:p>
+    <w:p>
+      <w:pPr>
+        <w:spacing w:after="0"/>
+        <w:rPr>
+          <w:sz w:val="24"/>
+          <w:szCs w:val="24"/>
+          <w:lang w:val="en-US"/>
+        </w:rPr>
+      </w:pPr>
+    </w:p>
+    <w:p>
+      <w:pPr>
+        <w:spacing w:after="0"/>
+        <w:rPr>
+          <w:sz w:val="24"/>
+          <w:szCs w:val="24"/>
+          <w:lang w:val="en-US"/>
+        </w:rPr>
+      </w:pPr>
+      <w:hyperlink r:id="rId17" w:history="1">
+        <w:r>
+          <w:rPr>
+            <w:rStyle w:val="Hyperlink"/>
+            <w:sz w:val="24"/>
+            <w:szCs w:val="24"/>
+            <w:lang w:val="en-US"/>
+          </w:rPr>
+          <w:t>http://webstaff.itn.liu.se/~stegu/simplexnoise/simplexnoise.pdf</w:t>
+        </w:r>
+      </w:hyperlink>
+    </w:p>
+    <w:p>
+      <w:pPr>
+        <w:spacing w:after="0"/>
+        <w:rPr>
+          <w:sz w:val="24"/>
+          <w:szCs w:val="24"/>
+          <w:lang w:val="en-US"/>
+        </w:rPr>
+      </w:pPr>
+    </w:p>
+    <w:p>
+      <w:pPr>
+        <w:spacing w:after="0"/>
+        <w:rPr>
+          <w:sz w:val="24"/>
+          <w:szCs w:val="24"/>
+          <w:lang w:val="en-US"/>
+        </w:rPr>
+      </w:pPr>
+    </w:p>
+    <w:p>
+      <w:pPr>
+        <w:spacing w:after="0"/>
+        <w:rPr>
+          <w:sz w:val="24"/>
+          <w:szCs w:val="24"/>
+          <w:lang w:val="en-US"/>
+        </w:rPr>
+      </w:pPr>
+    </w:p>
+    <w:p>
+      <w:pPr>
+        <w:spacing w:after="0"/>
+        <w:rPr>
+          <w:sz w:val="24"/>
+          <w:szCs w:val="24"/>
+          <w:lang w:val="en-US"/>
+        </w:rPr>
+      </w:pPr>
+    </w:p>
+    <w:p>
+      <w:pPr>
+        <w:spacing w:after="0"/>
+        <w:rPr>
+          <w:sz w:val="24"/>
+          <w:szCs w:val="24"/>
+          <w:lang w:val="en-US"/>
+        </w:rPr>
+      </w:pPr>
+    </w:p>
+    <w:p>
+      <w:pPr>
+        <w:spacing w:after="0"/>
+        <w:rPr>
+          <w:sz w:val="24"/>
+          <w:szCs w:val="24"/>
+          <w:lang w:val="en-US"/>
+        </w:rPr>
+      </w:pPr>
+    </w:p>
+    <w:p>
+      <w:pPr>
+        <w:spacing w:after="0"/>
+        <w:rPr>
+          <w:b/>
+          <w:i/>
+          <w:sz w:val="28"/>
+          <w:szCs w:val="28"/>
+          <w:lang w:val="en-US"/>
+        </w:rPr>
+      </w:pPr>
+    </w:p>
+    <w:p>
+      <w:pPr>
+        <w:spacing w:after="0"/>
+        <w:rPr>
+          <w:sz w:val="24"/>
+          <w:szCs w:val="24"/>
+          <w:lang w:val="en-US"/>
+        </w:rPr>
+      </w:pPr>
+    </w:p>
+    <w:p>
+      <w:pPr>
+        <w:spacing w:after="0"/>
+        <w:rPr>
+          <w:b/>
+          <w:sz w:val="26"/>
+          <w:szCs w:val="26"/>
+          <w:lang w:val="en-US"/>
+        </w:rPr>
+      </w:pPr>
+    </w:p>
+    <w:p>
+      <w:pPr>
+        <w:spacing w:after="0"/>
+        <w:rPr>
+          <w:b/>
+          <w:sz w:val="26"/>
+          <w:szCs w:val="26"/>
           <w:lang w:val="en-US"/>
         </w:rPr>
       </w:pPr>
@@ -1742,6 +3157,56 @@
     </w:sectPr>
   </w:body>
 </w:document>
+</file>
+
+<file path=word/endnotes.xml><?xml version="1.0" encoding="utf-8"?>
+<w:endnotes xmlns:wpc="http://schemas.microsoft.com/office/word/2010/wordprocessingCanvas" xmlns:mc="http://schemas.openxmlformats.org/markup-compatibility/2006" xmlns:o="urn:schemas-microsoft-com:office:office" xmlns:r="http://schemas.openxmlformats.org/officeDocument/2006/relationships" xmlns:m="http://schemas.openxmlformats.org/officeDocument/2006/math" xmlns:v="urn:schemas-microsoft-com:vml" xmlns:wp14="http://schemas.microsoft.com/office/word/2010/wordprocessingDrawing" xmlns:wp="http://schemas.openxmlformats.org/drawingml/2006/wordprocessingDrawing" xmlns:w10="urn:schemas-microsoft-com:office:word" xmlns:w="http://schemas.openxmlformats.org/wordprocessingml/2006/main" xmlns:w14="http://schemas.microsoft.com/office/word/2010/wordml" xmlns:w15="http://schemas.microsoft.com/office/word/2012/wordml" xmlns:wpg="http://schemas.microsoft.com/office/word/2010/wordprocessingGroup" xmlns:wpi="http://schemas.microsoft.com/office/word/2010/wordprocessingInk" xmlns:wne="http://schemas.microsoft.com/office/word/2006/wordml" xmlns:wps="http://schemas.microsoft.com/office/word/2010/wordprocessingShape" mc:Ignorable="w14 w15 wp14">
+  <w:endnote w:type="separator" w:id="-1">
+    <w:p>
+      <w:pPr>
+        <w:spacing w:after="0" w:line="240" w:lineRule="auto"/>
+      </w:pPr>
+      <w:r>
+        <w:separator/>
+      </w:r>
+    </w:p>
+  </w:endnote>
+  <w:endnote w:type="continuationSeparator" w:id="0">
+    <w:p>
+      <w:pPr>
+        <w:spacing w:after="0" w:line="240" w:lineRule="auto"/>
+      </w:pPr>
+      <w:r>
+        <w:continuationSeparator/>
+      </w:r>
+    </w:p>
+  </w:endnote>
+</w:endnotes>
+</file>
+
+<file path=word/footnotes.xml><?xml version="1.0" encoding="utf-8"?>
+<w:footnotes xmlns:wpc="http://schemas.microsoft.com/office/word/2010/wordprocessingCanvas" xmlns:mc="http://schemas.openxmlformats.org/markup-compatibility/2006" xmlns:o="urn:schemas-microsoft-com:office:office" xmlns:r="http://schemas.openxmlformats.org/officeDocument/2006/relationships" xmlns:m="http://schemas.openxmlformats.org/officeDocument/2006/math" xmlns:v="urn:schemas-microsoft-com:vml" xmlns:wp14="http://schemas.microsoft.com/office/word/2010/wordprocessingDrawing" xmlns:wp="http://schemas.openxmlformats.org/drawingml/2006/wordprocessingDrawing" xmlns:w10="urn:schemas-microsoft-com:office:word" xmlns:w="http://schemas.openxmlformats.org/wordprocessingml/2006/main" xmlns:w14="http://schemas.microsoft.com/office/word/2010/wordml" xmlns:w15="http://schemas.microsoft.com/office/word/2012/wordml" xmlns:wpg="http://schemas.microsoft.com/office/word/2010/wordprocessingGroup" xmlns:wpi="http://schemas.microsoft.com/office/word/2010/wordprocessingInk" xmlns:wne="http://schemas.microsoft.com/office/word/2006/wordml" xmlns:wps="http://schemas.microsoft.com/office/word/2010/wordprocessingShape" mc:Ignorable="w14 w15 wp14">
+  <w:footnote w:type="separator" w:id="-1">
+    <w:p>
+      <w:pPr>
+        <w:spacing w:after="0" w:line="240" w:lineRule="auto"/>
+      </w:pPr>
+      <w:r>
+        <w:separator/>
+      </w:r>
+    </w:p>
+  </w:footnote>
+  <w:footnote w:type="continuationSeparator" w:id="0">
+    <w:p>
+      <w:pPr>
+        <w:spacing w:after="0" w:line="240" w:lineRule="auto"/>
+      </w:pPr>
+      <w:r>
+        <w:continuationSeparator/>
+      </w:r>
+    </w:p>
+  </w:footnote>
+</w:footnotes>
 </file>
 
 <file path=word/numbering.xml><?xml version="1.0" encoding="utf-8"?>
@@ -2475,6 +3940,61 @@
       <w:contextualSpacing/>
     </w:pPr>
   </w:style>
+  <w:style w:type="paragraph" w:styleId="Header">
+    <w:name w:val="header"/>
+    <w:basedOn w:val="Normal"/>
+    <w:link w:val="HeaderChar"/>
+    <w:uiPriority w:val="99"/>
+    <w:unhideWhenUsed/>
+    <w:rsid w:val="00135937"/>
+    <w:pPr>
+      <w:tabs>
+        <w:tab w:val="center" w:pos="4513"/>
+        <w:tab w:val="right" w:pos="9026"/>
+      </w:tabs>
+      <w:spacing w:after="0" w:line="240" w:lineRule="auto"/>
+    </w:pPr>
+  </w:style>
+  <w:style w:type="character" w:customStyle="1" w:styleId="HeaderChar">
+    <w:name w:val="Header Char"/>
+    <w:basedOn w:val="DefaultParagraphFont"/>
+    <w:link w:val="Header"/>
+    <w:uiPriority w:val="99"/>
+    <w:rsid w:val="00135937"/>
+  </w:style>
+  <w:style w:type="paragraph" w:styleId="Footer">
+    <w:name w:val="footer"/>
+    <w:basedOn w:val="Normal"/>
+    <w:link w:val="FooterChar"/>
+    <w:uiPriority w:val="99"/>
+    <w:unhideWhenUsed/>
+    <w:rsid w:val="00135937"/>
+    <w:pPr>
+      <w:tabs>
+        <w:tab w:val="center" w:pos="4513"/>
+        <w:tab w:val="right" w:pos="9026"/>
+      </w:tabs>
+      <w:spacing w:after="0" w:line="240" w:lineRule="auto"/>
+    </w:pPr>
+  </w:style>
+  <w:style w:type="character" w:customStyle="1" w:styleId="FooterChar">
+    <w:name w:val="Footer Char"/>
+    <w:basedOn w:val="DefaultParagraphFont"/>
+    <w:link w:val="Footer"/>
+    <w:uiPriority w:val="99"/>
+    <w:rsid w:val="00135937"/>
+  </w:style>
+  <w:style w:type="character" w:styleId="Hyperlink">
+    <w:name w:val="Hyperlink"/>
+    <w:basedOn w:val="DefaultParagraphFont"/>
+    <w:uiPriority w:val="99"/>
+    <w:unhideWhenUsed/>
+    <w:rsid w:val="0050620B"/>
+    <w:rPr>
+      <w:color w:val="0563C1" w:themeColor="hyperlink"/>
+      <w:u w:val="single"/>
+    </w:rPr>
+  </w:style>
 </w:styles>
 </file>
 

</xml_diff>